<commit_message>
Added foreground background column
</commit_message>
<xml_diff>
--- a/CommonDocument Card Colors.docx
+++ b/CommonDocument Card Colors.docx
@@ -55,19 +55,20 @@
         <w:tblLook w:val="04A0" w:firstRow="1" w:lastRow="0" w:firstColumn="1" w:lastColumn="0" w:noHBand="0" w:noVBand="1"/>
       </w:tblPr>
       <w:tblGrid>
-        <w:gridCol w:w="1042"/>
-        <w:gridCol w:w="1571"/>
-        <w:gridCol w:w="1930"/>
-        <w:gridCol w:w="934"/>
-        <w:gridCol w:w="952"/>
         <w:gridCol w:w="938"/>
-        <w:gridCol w:w="938"/>
-        <w:gridCol w:w="1035"/>
+        <w:gridCol w:w="955"/>
+        <w:gridCol w:w="1400"/>
+        <w:gridCol w:w="1714"/>
+        <w:gridCol w:w="844"/>
+        <w:gridCol w:w="860"/>
+        <w:gridCol w:w="848"/>
+        <w:gridCol w:w="848"/>
+        <w:gridCol w:w="933"/>
       </w:tblGrid>
       <w:tr>
         <w:tc>
           <w:tcPr>
-            <w:tcW w:w="3907" w:type="dxa"/>
+            <w:tcW w:w="1017" w:type="dxa"/>
             <w:shd w:val="pct5" w:color="auto" w:fill="auto"/>
             <w:vAlign w:val="center"/>
           </w:tcPr>
@@ -89,9 +90,8 @@
         </w:tc>
         <w:tc>
           <w:tcPr>
-            <w:tcW w:w="2664" w:type="dxa"/>
+            <w:tcW w:w="234" w:type="dxa"/>
             <w:shd w:val="pct5" w:color="auto" w:fill="auto"/>
-            <w:vAlign w:val="center"/>
           </w:tcPr>
           <w:p>
             <w:pPr>
@@ -105,13 +105,13 @@
                 <w:b/>
                 <w:bCs/>
               </w:rPr>
-              <w:t>Category Name</w:t>
-            </w:r>
-          </w:p>
-        </w:tc>
-        <w:tc>
-          <w:tcPr>
-            <w:tcW w:w="2978" w:type="dxa"/>
+              <w:t>Foreground or Background</w:t>
+            </w:r>
+          </w:p>
+        </w:tc>
+        <w:tc>
+          <w:tcPr>
+            <w:tcW w:w="1529" w:type="dxa"/>
             <w:shd w:val="pct5" w:color="auto" w:fill="auto"/>
             <w:vAlign w:val="center"/>
           </w:tcPr>
@@ -127,13 +127,13 @@
                 <w:b/>
                 <w:bCs/>
               </w:rPr>
-              <w:t>Token Name</w:t>
-            </w:r>
-          </w:p>
-        </w:tc>
-        <w:tc>
-          <w:tcPr>
-            <w:tcW w:w="2633" w:type="dxa"/>
+              <w:t>Category Name</w:t>
+            </w:r>
+          </w:p>
+        </w:tc>
+        <w:tc>
+          <w:tcPr>
+            <w:tcW w:w="1877" w:type="dxa"/>
             <w:shd w:val="pct5" w:color="auto" w:fill="auto"/>
             <w:vAlign w:val="center"/>
           </w:tcPr>
@@ -149,20 +149,13 @@
                 <w:b/>
                 <w:bCs/>
               </w:rPr>
-              <w:t>Light</w:t>
-            </w:r>
-            <w:r>
-              <w:rPr>
-                <w:b/>
-                <w:bCs/>
-              </w:rPr>
-              <w:t xml:space="preserve"> Theme</w:t>
-            </w:r>
-          </w:p>
-        </w:tc>
-        <w:tc>
-          <w:tcPr>
-            <w:tcW w:w="2634" w:type="dxa"/>
+              <w:t>Token Name</w:t>
+            </w:r>
+          </w:p>
+        </w:tc>
+        <w:tc>
+          <w:tcPr>
+            <w:tcW w:w="912" w:type="dxa"/>
             <w:shd w:val="pct5" w:color="auto" w:fill="auto"/>
             <w:vAlign w:val="center"/>
           </w:tcPr>
@@ -178,7 +171,7 @@
                 <w:b/>
                 <w:bCs/>
               </w:rPr>
-              <w:t>Dark</w:t>
+              <w:t>Light</w:t>
             </w:r>
             <w:r>
               <w:rPr>
@@ -191,7 +184,7 @@
         </w:tc>
         <w:tc>
           <w:tcPr>
-            <w:tcW w:w="2633" w:type="dxa"/>
+            <w:tcW w:w="929" w:type="dxa"/>
             <w:shd w:val="pct5" w:color="auto" w:fill="auto"/>
             <w:vAlign w:val="center"/>
           </w:tcPr>
@@ -207,13 +200,20 @@
                 <w:b/>
                 <w:bCs/>
               </w:rPr>
-              <w:t>Blue Theme</w:t>
-            </w:r>
-          </w:p>
-        </w:tc>
-        <w:tc>
-          <w:tcPr>
-            <w:tcW w:w="2633" w:type="dxa"/>
+              <w:t>Dark</w:t>
+            </w:r>
+            <w:r>
+              <w:rPr>
+                <w:b/>
+                <w:bCs/>
+              </w:rPr>
+              <w:t xml:space="preserve"> Theme</w:t>
+            </w:r>
+          </w:p>
+        </w:tc>
+        <w:tc>
+          <w:tcPr>
+            <w:tcW w:w="916" w:type="dxa"/>
             <w:shd w:val="pct5" w:color="auto" w:fill="auto"/>
             <w:vAlign w:val="center"/>
           </w:tcPr>
@@ -229,13 +229,13 @@
                 <w:b/>
                 <w:bCs/>
               </w:rPr>
-              <w:t>Blue Theme (Extra Contrast)</w:t>
-            </w:r>
-          </w:p>
-        </w:tc>
-        <w:tc>
-          <w:tcPr>
-            <w:tcW w:w="2658" w:type="dxa"/>
+              <w:t>Blue Theme</w:t>
+            </w:r>
+          </w:p>
+        </w:tc>
+        <w:tc>
+          <w:tcPr>
+            <w:tcW w:w="916" w:type="dxa"/>
             <w:shd w:val="pct5" w:color="auto" w:fill="auto"/>
             <w:vAlign w:val="center"/>
           </w:tcPr>
@@ -251,163 +251,14 @@
                 <w:b/>
                 <w:bCs/>
               </w:rPr>
-              <w:t>High Contrast</w:t>
-            </w:r>
-          </w:p>
-        </w:tc>
-      </w:tr>
-      <w:tr>
-        <w:tc>
-          <w:tcPr>
-            <w:tcW w:w="3907" w:type="dxa"/>
+              <w:t>Blue Theme (Extra Contrast)</w:t>
+            </w:r>
+          </w:p>
+        </w:tc>
+        <w:tc>
+          <w:tcPr>
+            <w:tcW w:w="1010" w:type="dxa"/>
             <w:shd w:val="pct5" w:color="auto" w:fill="auto"/>
-            <w:vAlign w:val="center"/>
-          </w:tcPr>
-          <w:p>
-            <w:r>
-              <w:t>Illustration Color 1</w:t>
-            </w:r>
-          </w:p>
-        </w:tc>
-        <w:tc>
-          <w:tcPr>
-            <w:tcW w:w="2664" w:type="dxa"/>
-            <w:vAlign w:val="center"/>
-          </w:tcPr>
-          <w:p>
-            <w:proofErr w:type="spellStart"/>
-            <w:r>
-              <w:t>CommonDocument</w:t>
-            </w:r>
-            <w:proofErr w:type="spellEnd"/>
-          </w:p>
-        </w:tc>
-        <w:tc>
-          <w:tcPr>
-            <w:tcW w:w="2978" w:type="dxa"/>
-            <w:vAlign w:val="center"/>
-          </w:tcPr>
-          <w:p>
-            <w:r>
-              <w:t>CardIllustrationFill1</w:t>
-            </w:r>
-          </w:p>
-        </w:tc>
-        <w:tc>
-          <w:tcPr>
-            <w:tcW w:w="2633" w:type="dxa"/>
-            <w:vAlign w:val="center"/>
-          </w:tcPr>
-          <w:p>
-            <w:r>
-              <w:t>FF656565</w:t>
-            </w:r>
-          </w:p>
-        </w:tc>
-        <w:tc>
-          <w:tcPr>
-            <w:tcW w:w="2634" w:type="dxa"/>
-            <w:vAlign w:val="center"/>
-          </w:tcPr>
-          <w:p>
-            <w:r>
-              <w:t>FF</w:t>
-            </w:r>
-            <w:r>
-              <w:t>252525</w:t>
-            </w:r>
-          </w:p>
-        </w:tc>
-        <w:tc>
-          <w:tcPr>
-            <w:tcW w:w="2633" w:type="dxa"/>
-            <w:vAlign w:val="center"/>
-          </w:tcPr>
-          <w:p>
-            <w:r>
-              <w:t>FF</w:t>
-            </w:r>
-            <w:r>
-              <w:t>283D77</w:t>
-            </w:r>
-          </w:p>
-        </w:tc>
-        <w:tc>
-          <w:tcPr>
-            <w:tcW w:w="2633" w:type="dxa"/>
-            <w:vAlign w:val="center"/>
-          </w:tcPr>
-          <w:p>
-            <w:r>
-              <w:t>FF283D77</w:t>
-            </w:r>
-          </w:p>
-        </w:tc>
-        <w:tc>
-          <w:tcPr>
-            <w:tcW w:w="2658" w:type="dxa"/>
-            <w:vAlign w:val="center"/>
-          </w:tcPr>
-          <w:p>
-            <w:r>
-              <w:t>(System)</w:t>
-            </w:r>
-          </w:p>
-          <w:p>
-            <w:proofErr w:type="spellStart"/>
-            <w:r>
-              <w:t>ControlText</w:t>
-            </w:r>
-            <w:proofErr w:type="spellEnd"/>
-          </w:p>
-        </w:tc>
-      </w:tr>
-      <w:tr>
-        <w:tc>
-          <w:tcPr>
-            <w:tcW w:w="3907" w:type="dxa"/>
-            <w:shd w:val="pct5" w:color="auto" w:fill="auto"/>
-            <w:vAlign w:val="center"/>
-          </w:tcPr>
-          <w:p>
-            <w:r>
-              <w:t xml:space="preserve">Illustration Color </w:t>
-            </w:r>
-            <w:r>
-              <w:t>2</w:t>
-            </w:r>
-          </w:p>
-        </w:tc>
-        <w:tc>
-          <w:tcPr>
-            <w:tcW w:w="2664" w:type="dxa"/>
-            <w:vAlign w:val="center"/>
-          </w:tcPr>
-          <w:p>
-            <w:proofErr w:type="spellStart"/>
-            <w:r>
-              <w:t>CommonDocument</w:t>
-            </w:r>
-            <w:proofErr w:type="spellEnd"/>
-          </w:p>
-        </w:tc>
-        <w:tc>
-          <w:tcPr>
-            <w:tcW w:w="2978" w:type="dxa"/>
-            <w:vAlign w:val="center"/>
-          </w:tcPr>
-          <w:p>
-            <w:r>
-              <w:t>CardIllustrationFill</w:t>
-            </w:r>
-            <w:r>
-              <w:t>2</w:t>
-            </w:r>
-          </w:p>
-        </w:tc>
-        <w:tc>
-          <w:tcPr>
-            <w:tcW w:w="2633" w:type="dxa"/>
             <w:vAlign w:val="center"/>
           </w:tcPr>
           <w:p>
@@ -418,87 +269,41 @@
               </w:rPr>
             </w:pPr>
             <w:r>
-              <w:t>FF1C97EA</w:t>
-            </w:r>
-          </w:p>
-        </w:tc>
-        <w:tc>
-          <w:tcPr>
-            <w:tcW w:w="2634" w:type="dxa"/>
-            <w:vAlign w:val="center"/>
-          </w:tcPr>
-          <w:p>
-            <w:r>
-              <w:t>FF</w:t>
-            </w:r>
-            <w:r>
-              <w:t>007ACC</w:t>
-            </w:r>
-          </w:p>
-        </w:tc>
-        <w:tc>
-          <w:tcPr>
-            <w:tcW w:w="2633" w:type="dxa"/>
-            <w:vAlign w:val="center"/>
-          </w:tcPr>
-          <w:p>
-            <w:r>
-              <w:t>FF</w:t>
-            </w:r>
-            <w:r>
-              <w:t>FACD89</w:t>
-            </w:r>
-          </w:p>
-        </w:tc>
-        <w:tc>
-          <w:tcPr>
-            <w:tcW w:w="2633" w:type="dxa"/>
-            <w:vAlign w:val="center"/>
-          </w:tcPr>
-          <w:p>
-            <w:r>
-              <w:t>FFFACD89</w:t>
-            </w:r>
-          </w:p>
-        </w:tc>
-        <w:tc>
-          <w:tcPr>
-            <w:tcW w:w="2658" w:type="dxa"/>
-            <w:vAlign w:val="center"/>
-          </w:tcPr>
-          <w:p>
-            <w:r>
-              <w:t>(System)</w:t>
-            </w:r>
-          </w:p>
-          <w:p>
-            <w:proofErr w:type="spellStart"/>
-            <w:r>
-              <w:t>HotTrack</w:t>
-            </w:r>
-            <w:proofErr w:type="spellEnd"/>
+              <w:rPr>
+                <w:b/>
+                <w:bCs/>
+              </w:rPr>
+              <w:t>High Contrast</w:t>
+            </w:r>
           </w:p>
         </w:tc>
       </w:tr>
       <w:tr>
         <w:tc>
           <w:tcPr>
-            <w:tcW w:w="3907" w:type="dxa"/>
+            <w:tcW w:w="1017" w:type="dxa"/>
             <w:shd w:val="pct5" w:color="auto" w:fill="auto"/>
             <w:vAlign w:val="center"/>
           </w:tcPr>
           <w:p>
             <w:r>
-              <w:t xml:space="preserve">Illustration Color </w:t>
-            </w:r>
-            <w:r>
-              <w:t>3</w:t>
-            </w:r>
-          </w:p>
-        </w:tc>
-        <w:tc>
-          <w:tcPr>
-            <w:tcW w:w="2664" w:type="dxa"/>
+              <w:t>Illustration Color 1</w:t>
+            </w:r>
+          </w:p>
+        </w:tc>
+        <w:tc>
+          <w:tcPr>
+            <w:tcW w:w="234" w:type="dxa"/>
+          </w:tcPr>
+          <w:p>
+            <w:r>
+              <w:t>F</w:t>
+            </w:r>
+          </w:p>
+        </w:tc>
+        <w:tc>
+          <w:tcPr>
+            <w:tcW w:w="1529" w:type="dxa"/>
             <w:vAlign w:val="center"/>
           </w:tcPr>
           <w:p>
@@ -511,21 +316,128 @@
         </w:tc>
         <w:tc>
           <w:tcPr>
-            <w:tcW w:w="2978" w:type="dxa"/>
-            <w:vAlign w:val="center"/>
-          </w:tcPr>
-          <w:p>
-            <w:r>
-              <w:t>CardIllustrationFill</w:t>
-            </w:r>
-            <w:r>
-              <w:t>3</w:t>
-            </w:r>
-          </w:p>
-        </w:tc>
-        <w:tc>
-          <w:tcPr>
-            <w:tcW w:w="2633" w:type="dxa"/>
+            <w:tcW w:w="1877" w:type="dxa"/>
+            <w:vAlign w:val="center"/>
+          </w:tcPr>
+          <w:p>
+            <w:r>
+              <w:t>CardIllustrationFill1</w:t>
+            </w:r>
+          </w:p>
+        </w:tc>
+        <w:tc>
+          <w:tcPr>
+            <w:tcW w:w="912" w:type="dxa"/>
+            <w:vAlign w:val="center"/>
+          </w:tcPr>
+          <w:p>
+            <w:r>
+              <w:t>FF656565</w:t>
+            </w:r>
+          </w:p>
+        </w:tc>
+        <w:tc>
+          <w:tcPr>
+            <w:tcW w:w="929" w:type="dxa"/>
+            <w:vAlign w:val="center"/>
+          </w:tcPr>
+          <w:p>
+            <w:r>
+              <w:t>FF252525</w:t>
+            </w:r>
+          </w:p>
+        </w:tc>
+        <w:tc>
+          <w:tcPr>
+            <w:tcW w:w="916" w:type="dxa"/>
+            <w:vAlign w:val="center"/>
+          </w:tcPr>
+          <w:p>
+            <w:r>
+              <w:t>FF283D77</w:t>
+            </w:r>
+          </w:p>
+        </w:tc>
+        <w:tc>
+          <w:tcPr>
+            <w:tcW w:w="916" w:type="dxa"/>
+            <w:vAlign w:val="center"/>
+          </w:tcPr>
+          <w:p>
+            <w:r>
+              <w:t>FF283D77</w:t>
+            </w:r>
+          </w:p>
+        </w:tc>
+        <w:tc>
+          <w:tcPr>
+            <w:tcW w:w="1010" w:type="dxa"/>
+            <w:vAlign w:val="center"/>
+          </w:tcPr>
+          <w:p>
+            <w:r>
+              <w:t>(System)</w:t>
+            </w:r>
+          </w:p>
+          <w:p>
+            <w:proofErr w:type="spellStart"/>
+            <w:r>
+              <w:t>ControlText</w:t>
+            </w:r>
+            <w:proofErr w:type="spellEnd"/>
+          </w:p>
+        </w:tc>
+      </w:tr>
+      <w:tr>
+        <w:tc>
+          <w:tcPr>
+            <w:tcW w:w="1017" w:type="dxa"/>
+            <w:shd w:val="pct5" w:color="auto" w:fill="auto"/>
+            <w:vAlign w:val="center"/>
+          </w:tcPr>
+          <w:p>
+            <w:r>
+              <w:t>Illustration Color 2</w:t>
+            </w:r>
+          </w:p>
+        </w:tc>
+        <w:tc>
+          <w:tcPr>
+            <w:tcW w:w="234" w:type="dxa"/>
+          </w:tcPr>
+          <w:p>
+            <w:r>
+              <w:t>F</w:t>
+            </w:r>
+          </w:p>
+        </w:tc>
+        <w:tc>
+          <w:tcPr>
+            <w:tcW w:w="1529" w:type="dxa"/>
+            <w:vAlign w:val="center"/>
+          </w:tcPr>
+          <w:p>
+            <w:proofErr w:type="spellStart"/>
+            <w:r>
+              <w:t>CommonDocument</w:t>
+            </w:r>
+            <w:proofErr w:type="spellEnd"/>
+          </w:p>
+        </w:tc>
+        <w:tc>
+          <w:tcPr>
+            <w:tcW w:w="1877" w:type="dxa"/>
+            <w:vAlign w:val="center"/>
+          </w:tcPr>
+          <w:p>
+            <w:r>
+              <w:t>CardIllustrationFill2</w:t>
+            </w:r>
+          </w:p>
+        </w:tc>
+        <w:tc>
+          <w:tcPr>
+            <w:tcW w:w="912" w:type="dxa"/>
             <w:vAlign w:val="center"/>
           </w:tcPr>
           <w:p>
@@ -536,52 +448,46 @@
               </w:rPr>
             </w:pPr>
             <w:r>
-              <w:t>FFC6C6C6</w:t>
-            </w:r>
-          </w:p>
-        </w:tc>
-        <w:tc>
-          <w:tcPr>
-            <w:tcW w:w="2634" w:type="dxa"/>
-            <w:vAlign w:val="center"/>
-          </w:tcPr>
-          <w:p>
-            <w:r>
-              <w:t>FF</w:t>
-            </w:r>
-            <w:r>
-              <w:t>999999</w:t>
-            </w:r>
-          </w:p>
-        </w:tc>
-        <w:tc>
-          <w:tcPr>
-            <w:tcW w:w="2633" w:type="dxa"/>
-            <w:vAlign w:val="center"/>
-          </w:tcPr>
-          <w:p>
-            <w:r>
-              <w:t>FF</w:t>
-            </w:r>
-            <w:r>
-              <w:t>AFBAD8</w:t>
-            </w:r>
-          </w:p>
-        </w:tc>
-        <w:tc>
-          <w:tcPr>
-            <w:tcW w:w="2633" w:type="dxa"/>
-            <w:vAlign w:val="center"/>
-          </w:tcPr>
-          <w:p>
-            <w:r>
-              <w:t>FFAFBAD8</w:t>
-            </w:r>
-          </w:p>
-        </w:tc>
-        <w:tc>
-          <w:tcPr>
-            <w:tcW w:w="2658" w:type="dxa"/>
+              <w:t>FF1C97EA</w:t>
+            </w:r>
+          </w:p>
+        </w:tc>
+        <w:tc>
+          <w:tcPr>
+            <w:tcW w:w="929" w:type="dxa"/>
+            <w:vAlign w:val="center"/>
+          </w:tcPr>
+          <w:p>
+            <w:r>
+              <w:t>FF007ACC</w:t>
+            </w:r>
+          </w:p>
+        </w:tc>
+        <w:tc>
+          <w:tcPr>
+            <w:tcW w:w="916" w:type="dxa"/>
+            <w:vAlign w:val="center"/>
+          </w:tcPr>
+          <w:p>
+            <w:r>
+              <w:t>FFFACD89</w:t>
+            </w:r>
+          </w:p>
+        </w:tc>
+        <w:tc>
+          <w:tcPr>
+            <w:tcW w:w="916" w:type="dxa"/>
+            <w:vAlign w:val="center"/>
+          </w:tcPr>
+          <w:p>
+            <w:r>
+              <w:t>FFFACD89</w:t>
+            </w:r>
+          </w:p>
+        </w:tc>
+        <w:tc>
+          <w:tcPr>
+            <w:tcW w:w="1010" w:type="dxa"/>
             <w:vAlign w:val="center"/>
           </w:tcPr>
           <w:p>
@@ -592,7 +498,7 @@
           <w:p>
             <w:proofErr w:type="spellStart"/>
             <w:r>
-              <w:t>GrayText</w:t>
+              <w:t>HotTrack</w:t>
             </w:r>
             <w:proofErr w:type="spellEnd"/>
           </w:p>
@@ -601,22 +507,29 @@
       <w:tr>
         <w:tc>
           <w:tcPr>
-            <w:tcW w:w="3907" w:type="dxa"/>
+            <w:tcW w:w="1017" w:type="dxa"/>
             <w:shd w:val="pct5" w:color="auto" w:fill="auto"/>
             <w:vAlign w:val="center"/>
           </w:tcPr>
           <w:p>
             <w:r>
-              <w:t xml:space="preserve">Illustration Color </w:t>
-            </w:r>
-            <w:r>
-              <w:t>4</w:t>
-            </w:r>
-          </w:p>
-        </w:tc>
-        <w:tc>
-          <w:tcPr>
-            <w:tcW w:w="2664" w:type="dxa"/>
+              <w:t>Illustration Color 3</w:t>
+            </w:r>
+          </w:p>
+        </w:tc>
+        <w:tc>
+          <w:tcPr>
+            <w:tcW w:w="234" w:type="dxa"/>
+          </w:tcPr>
+          <w:p>
+            <w:r>
+              <w:t>F</w:t>
+            </w:r>
+          </w:p>
+        </w:tc>
+        <w:tc>
+          <w:tcPr>
+            <w:tcW w:w="1529" w:type="dxa"/>
             <w:vAlign w:val="center"/>
           </w:tcPr>
           <w:p>
@@ -629,21 +542,134 @@
         </w:tc>
         <w:tc>
           <w:tcPr>
-            <w:tcW w:w="2978" w:type="dxa"/>
-            <w:vAlign w:val="center"/>
-          </w:tcPr>
-          <w:p>
-            <w:r>
-              <w:t>CardIllustrationFill</w:t>
-            </w:r>
-            <w:r>
-              <w:t>4</w:t>
-            </w:r>
-          </w:p>
-        </w:tc>
-        <w:tc>
-          <w:tcPr>
-            <w:tcW w:w="2633" w:type="dxa"/>
+            <w:tcW w:w="1877" w:type="dxa"/>
+            <w:vAlign w:val="center"/>
+          </w:tcPr>
+          <w:p>
+            <w:r>
+              <w:t>CardIllustrationFill3</w:t>
+            </w:r>
+          </w:p>
+        </w:tc>
+        <w:tc>
+          <w:tcPr>
+            <w:tcW w:w="912" w:type="dxa"/>
+            <w:vAlign w:val="center"/>
+          </w:tcPr>
+          <w:p>
+            <w:pPr>
+              <w:rPr>
+                <w:b/>
+                <w:bCs/>
+              </w:rPr>
+            </w:pPr>
+            <w:r>
+              <w:t>FFC6C6C6</w:t>
+            </w:r>
+          </w:p>
+        </w:tc>
+        <w:tc>
+          <w:tcPr>
+            <w:tcW w:w="929" w:type="dxa"/>
+            <w:vAlign w:val="center"/>
+          </w:tcPr>
+          <w:p>
+            <w:r>
+              <w:t>FF999999</w:t>
+            </w:r>
+          </w:p>
+        </w:tc>
+        <w:tc>
+          <w:tcPr>
+            <w:tcW w:w="916" w:type="dxa"/>
+            <w:vAlign w:val="center"/>
+          </w:tcPr>
+          <w:p>
+            <w:r>
+              <w:t>FFAFBAD8</w:t>
+            </w:r>
+          </w:p>
+        </w:tc>
+        <w:tc>
+          <w:tcPr>
+            <w:tcW w:w="916" w:type="dxa"/>
+            <w:vAlign w:val="center"/>
+          </w:tcPr>
+          <w:p>
+            <w:r>
+              <w:t>FFAFBAD8</w:t>
+            </w:r>
+          </w:p>
+        </w:tc>
+        <w:tc>
+          <w:tcPr>
+            <w:tcW w:w="1010" w:type="dxa"/>
+            <w:vAlign w:val="center"/>
+          </w:tcPr>
+          <w:p>
+            <w:r>
+              <w:t>(System)</w:t>
+            </w:r>
+          </w:p>
+          <w:p>
+            <w:proofErr w:type="spellStart"/>
+            <w:r>
+              <w:t>GrayText</w:t>
+            </w:r>
+            <w:proofErr w:type="spellEnd"/>
+          </w:p>
+        </w:tc>
+      </w:tr>
+      <w:tr>
+        <w:tc>
+          <w:tcPr>
+            <w:tcW w:w="1017" w:type="dxa"/>
+            <w:shd w:val="pct5" w:color="auto" w:fill="auto"/>
+            <w:vAlign w:val="center"/>
+          </w:tcPr>
+          <w:p>
+            <w:r>
+              <w:t>Illustration Color 4</w:t>
+            </w:r>
+          </w:p>
+        </w:tc>
+        <w:tc>
+          <w:tcPr>
+            <w:tcW w:w="234" w:type="dxa"/>
+          </w:tcPr>
+          <w:p>
+            <w:r>
+              <w:t>F</w:t>
+            </w:r>
+          </w:p>
+        </w:tc>
+        <w:tc>
+          <w:tcPr>
+            <w:tcW w:w="1529" w:type="dxa"/>
+            <w:vAlign w:val="center"/>
+          </w:tcPr>
+          <w:p>
+            <w:proofErr w:type="spellStart"/>
+            <w:r>
+              <w:t>CommonDocument</w:t>
+            </w:r>
+            <w:proofErr w:type="spellEnd"/>
+          </w:p>
+        </w:tc>
+        <w:tc>
+          <w:tcPr>
+            <w:tcW w:w="1877" w:type="dxa"/>
+            <w:vAlign w:val="center"/>
+          </w:tcPr>
+          <w:p>
+            <w:r>
+              <w:t>CardIllustrationFill4</w:t>
+            </w:r>
+          </w:p>
+        </w:tc>
+        <w:tc>
+          <w:tcPr>
+            <w:tcW w:w="912" w:type="dxa"/>
             <w:vAlign w:val="center"/>
           </w:tcPr>
           <w:p>
@@ -661,21 +687,18 @@
         </w:tc>
         <w:tc>
           <w:tcPr>
-            <w:tcW w:w="2634" w:type="dxa"/>
-            <w:vAlign w:val="center"/>
-          </w:tcPr>
-          <w:p>
-            <w:r>
-              <w:t>FF</w:t>
-            </w:r>
-            <w:r>
-              <w:t>2D2D2D</w:t>
-            </w:r>
-          </w:p>
-        </w:tc>
-        <w:tc>
-          <w:tcPr>
-            <w:tcW w:w="2633" w:type="dxa"/>
+            <w:tcW w:w="929" w:type="dxa"/>
+            <w:vAlign w:val="center"/>
+          </w:tcPr>
+          <w:p>
+            <w:r>
+              <w:t>FF2D2D2D</w:t>
+            </w:r>
+          </w:p>
+        </w:tc>
+        <w:tc>
+          <w:tcPr>
+            <w:tcW w:w="916" w:type="dxa"/>
             <w:vAlign w:val="center"/>
           </w:tcPr>
           <w:p>
@@ -686,7 +709,7 @@
         </w:tc>
         <w:tc>
           <w:tcPr>
-            <w:tcW w:w="2633" w:type="dxa"/>
+            <w:tcW w:w="916" w:type="dxa"/>
             <w:vAlign w:val="center"/>
           </w:tcPr>
           <w:p>
@@ -697,7 +720,7 @@
         </w:tc>
         <w:tc>
           <w:tcPr>
-            <w:tcW w:w="2658" w:type="dxa"/>
+            <w:tcW w:w="1010" w:type="dxa"/>
             <w:vAlign w:val="center"/>
           </w:tcPr>
           <w:p>
@@ -715,7 +738,7 @@
       <w:tr>
         <w:tc>
           <w:tcPr>
-            <w:tcW w:w="3907" w:type="dxa"/>
+            <w:tcW w:w="1017" w:type="dxa"/>
             <w:shd w:val="pct5" w:color="auto" w:fill="auto"/>
             <w:vAlign w:val="center"/>
           </w:tcPr>
@@ -727,7 +750,17 @@
         </w:tc>
         <w:tc>
           <w:tcPr>
-            <w:tcW w:w="2664" w:type="dxa"/>
+            <w:tcW w:w="234" w:type="dxa"/>
+          </w:tcPr>
+          <w:p>
+            <w:r>
+              <w:t>B</w:t>
+            </w:r>
+          </w:p>
+        </w:tc>
+        <w:tc>
+          <w:tcPr>
+            <w:tcW w:w="1529" w:type="dxa"/>
             <w:vAlign w:val="center"/>
           </w:tcPr>
           <w:p>
@@ -740,7 +773,7 @@
         </w:tc>
         <w:tc>
           <w:tcPr>
-            <w:tcW w:w="2978" w:type="dxa"/>
+            <w:tcW w:w="1877" w:type="dxa"/>
             <w:vAlign w:val="center"/>
           </w:tcPr>
           <w:p>
@@ -753,7 +786,7 @@
         </w:tc>
         <w:tc>
           <w:tcPr>
-            <w:tcW w:w="2633" w:type="dxa"/>
+            <w:tcW w:w="912" w:type="dxa"/>
             <w:vAlign w:val="center"/>
           </w:tcPr>
           <w:p>
@@ -771,21 +804,18 @@
         </w:tc>
         <w:tc>
           <w:tcPr>
-            <w:tcW w:w="2634" w:type="dxa"/>
-            <w:vAlign w:val="center"/>
-          </w:tcPr>
-          <w:p>
-            <w:r>
-              <w:t>FF</w:t>
-            </w:r>
-            <w:r>
-              <w:t>2D2D2D</w:t>
-            </w:r>
-          </w:p>
-        </w:tc>
-        <w:tc>
-          <w:tcPr>
-            <w:tcW w:w="2633" w:type="dxa"/>
+            <w:tcW w:w="929" w:type="dxa"/>
+            <w:vAlign w:val="center"/>
+          </w:tcPr>
+          <w:p>
+            <w:r>
+              <w:t>FF2D2D2D</w:t>
+            </w:r>
+          </w:p>
+        </w:tc>
+        <w:tc>
+          <w:tcPr>
+            <w:tcW w:w="916" w:type="dxa"/>
             <w:vAlign w:val="center"/>
           </w:tcPr>
           <w:p>
@@ -796,7 +826,7 @@
         </w:tc>
         <w:tc>
           <w:tcPr>
-            <w:tcW w:w="2633" w:type="dxa"/>
+            <w:tcW w:w="916" w:type="dxa"/>
             <w:vAlign w:val="center"/>
           </w:tcPr>
           <w:p>
@@ -807,7 +837,7 @@
         </w:tc>
         <w:tc>
           <w:tcPr>
-            <w:tcW w:w="2658" w:type="dxa"/>
+            <w:tcW w:w="1010" w:type="dxa"/>
             <w:vAlign w:val="center"/>
           </w:tcPr>
           <w:p>
@@ -825,7 +855,7 @@
       <w:tr>
         <w:tc>
           <w:tcPr>
-            <w:tcW w:w="3907" w:type="dxa"/>
+            <w:tcW w:w="1017" w:type="dxa"/>
             <w:shd w:val="pct5" w:color="auto" w:fill="auto"/>
             <w:vAlign w:val="center"/>
           </w:tcPr>
@@ -837,7 +867,17 @@
         </w:tc>
         <w:tc>
           <w:tcPr>
-            <w:tcW w:w="2664" w:type="dxa"/>
+            <w:tcW w:w="234" w:type="dxa"/>
+          </w:tcPr>
+          <w:p>
+            <w:r>
+              <w:t>F</w:t>
+            </w:r>
+          </w:p>
+        </w:tc>
+        <w:tc>
+          <w:tcPr>
+            <w:tcW w:w="1529" w:type="dxa"/>
             <w:vAlign w:val="center"/>
           </w:tcPr>
           <w:p>
@@ -850,7 +890,7 @@
         </w:tc>
         <w:tc>
           <w:tcPr>
-            <w:tcW w:w="2978" w:type="dxa"/>
+            <w:tcW w:w="1877" w:type="dxa"/>
             <w:vAlign w:val="center"/>
           </w:tcPr>
           <w:p>
@@ -863,7 +903,7 @@
         </w:tc>
         <w:tc>
           <w:tcPr>
-            <w:tcW w:w="2633" w:type="dxa"/>
+            <w:tcW w:w="912" w:type="dxa"/>
             <w:vAlign w:val="center"/>
           </w:tcPr>
           <w:p>
@@ -881,21 +921,18 @@
         </w:tc>
         <w:tc>
           <w:tcPr>
-            <w:tcW w:w="2634" w:type="dxa"/>
-            <w:vAlign w:val="center"/>
-          </w:tcPr>
-          <w:p>
-            <w:r>
-              <w:t>FF</w:t>
-            </w:r>
-            <w:r>
-              <w:t>F1F1F1</w:t>
-            </w:r>
-          </w:p>
-        </w:tc>
-        <w:tc>
-          <w:tcPr>
-            <w:tcW w:w="2633" w:type="dxa"/>
+            <w:tcW w:w="929" w:type="dxa"/>
+            <w:vAlign w:val="center"/>
+          </w:tcPr>
+          <w:p>
+            <w:r>
+              <w:t>FFF1F1F1</w:t>
+            </w:r>
+          </w:p>
+        </w:tc>
+        <w:tc>
+          <w:tcPr>
+            <w:tcW w:w="916" w:type="dxa"/>
             <w:vAlign w:val="center"/>
           </w:tcPr>
           <w:p>
@@ -906,7 +943,7 @@
         </w:tc>
         <w:tc>
           <w:tcPr>
-            <w:tcW w:w="2633" w:type="dxa"/>
+            <w:tcW w:w="916" w:type="dxa"/>
             <w:vAlign w:val="center"/>
           </w:tcPr>
           <w:p>
@@ -917,7 +954,7 @@
         </w:tc>
         <w:tc>
           <w:tcPr>
-            <w:tcW w:w="2658" w:type="dxa"/>
+            <w:tcW w:w="1010" w:type="dxa"/>
             <w:vAlign w:val="center"/>
           </w:tcPr>
           <w:p>
@@ -928,10 +965,7 @@
           <w:p>
             <w:proofErr w:type="spellStart"/>
             <w:r>
-              <w:t>Control</w:t>
-            </w:r>
-            <w:r>
-              <w:t>Text</w:t>
+              <w:t>ControlText</w:t>
             </w:r>
             <w:proofErr w:type="spellEnd"/>
           </w:p>
@@ -940,19 +974,30 @@
       <w:tr>
         <w:tc>
           <w:tcPr>
-            <w:tcW w:w="3907" w:type="dxa"/>
+            <w:tcW w:w="1017" w:type="dxa"/>
             <w:shd w:val="pct5" w:color="auto" w:fill="auto"/>
             <w:vAlign w:val="center"/>
           </w:tcPr>
           <w:p>
             <w:r>
+              <w:lastRenderedPageBreak/>
               <w:t>Card Support Text</w:t>
             </w:r>
           </w:p>
         </w:tc>
         <w:tc>
           <w:tcPr>
-            <w:tcW w:w="2664" w:type="dxa"/>
+            <w:tcW w:w="234" w:type="dxa"/>
+          </w:tcPr>
+          <w:p>
+            <w:r>
+              <w:t>F</w:t>
+            </w:r>
+          </w:p>
+        </w:tc>
+        <w:tc>
+          <w:tcPr>
+            <w:tcW w:w="1529" w:type="dxa"/>
             <w:vAlign w:val="center"/>
           </w:tcPr>
           <w:p>
@@ -965,7 +1010,7 @@
         </w:tc>
         <w:tc>
           <w:tcPr>
-            <w:tcW w:w="2978" w:type="dxa"/>
+            <w:tcW w:w="1877" w:type="dxa"/>
             <w:vAlign w:val="center"/>
           </w:tcPr>
           <w:p>
@@ -978,7 +1023,7 @@
         </w:tc>
         <w:tc>
           <w:tcPr>
-            <w:tcW w:w="2633" w:type="dxa"/>
+            <w:tcW w:w="912" w:type="dxa"/>
             <w:vAlign w:val="center"/>
           </w:tcPr>
           <w:p>
@@ -989,7 +1034,7 @@
         </w:tc>
         <w:tc>
           <w:tcPr>
-            <w:tcW w:w="2634" w:type="dxa"/>
+            <w:tcW w:w="929" w:type="dxa"/>
             <w:vAlign w:val="center"/>
           </w:tcPr>
           <w:p>
@@ -1000,7 +1045,7 @@
         </w:tc>
         <w:tc>
           <w:tcPr>
-            <w:tcW w:w="2633" w:type="dxa"/>
+            <w:tcW w:w="916" w:type="dxa"/>
             <w:vAlign w:val="center"/>
           </w:tcPr>
           <w:p>
@@ -1011,7 +1056,7 @@
         </w:tc>
         <w:tc>
           <w:tcPr>
-            <w:tcW w:w="2633" w:type="dxa"/>
+            <w:tcW w:w="916" w:type="dxa"/>
             <w:vAlign w:val="center"/>
           </w:tcPr>
           <w:p>
@@ -1022,7 +1067,7 @@
         </w:tc>
         <w:tc>
           <w:tcPr>
-            <w:tcW w:w="2658" w:type="dxa"/>
+            <w:tcW w:w="1010" w:type="dxa"/>
             <w:vAlign w:val="center"/>
           </w:tcPr>
           <w:p>
@@ -1033,10 +1078,7 @@
           <w:p>
             <w:proofErr w:type="spellStart"/>
             <w:r>
-              <w:t>Gray</w:t>
-            </w:r>
-            <w:r>
-              <w:t>Text</w:t>
+              <w:t>GrayText</w:t>
             </w:r>
             <w:proofErr w:type="spellEnd"/>
           </w:p>
@@ -1045,7 +1087,7 @@
       <w:tr>
         <w:tc>
           <w:tcPr>
-            <w:tcW w:w="3907" w:type="dxa"/>
+            <w:tcW w:w="1017" w:type="dxa"/>
             <w:shd w:val="pct5" w:color="auto" w:fill="auto"/>
             <w:vAlign w:val="center"/>
           </w:tcPr>
@@ -1057,7 +1099,17 @@
         </w:tc>
         <w:tc>
           <w:tcPr>
-            <w:tcW w:w="2664" w:type="dxa"/>
+            <w:tcW w:w="234" w:type="dxa"/>
+          </w:tcPr>
+          <w:p>
+            <w:r>
+              <w:t>F</w:t>
+            </w:r>
+          </w:p>
+        </w:tc>
+        <w:tc>
+          <w:tcPr>
+            <w:tcW w:w="1529" w:type="dxa"/>
             <w:vAlign w:val="center"/>
           </w:tcPr>
           <w:p>
@@ -1070,7 +1122,7 @@
         </w:tc>
         <w:tc>
           <w:tcPr>
-            <w:tcW w:w="2978" w:type="dxa"/>
+            <w:tcW w:w="1877" w:type="dxa"/>
             <w:vAlign w:val="center"/>
           </w:tcPr>
           <w:p>
@@ -1083,7 +1135,7 @@
         </w:tc>
         <w:tc>
           <w:tcPr>
-            <w:tcW w:w="2633" w:type="dxa"/>
+            <w:tcW w:w="912" w:type="dxa"/>
             <w:vAlign w:val="center"/>
           </w:tcPr>
           <w:p>
@@ -1094,21 +1146,18 @@
         </w:tc>
         <w:tc>
           <w:tcPr>
-            <w:tcW w:w="2634" w:type="dxa"/>
-            <w:vAlign w:val="center"/>
-          </w:tcPr>
-          <w:p>
-            <w:r>
-              <w:t>FF</w:t>
-            </w:r>
-            <w:r>
-              <w:t>F1F1F1</w:t>
-            </w:r>
-          </w:p>
-        </w:tc>
-        <w:tc>
-          <w:tcPr>
-            <w:tcW w:w="2633" w:type="dxa"/>
+            <w:tcW w:w="929" w:type="dxa"/>
+            <w:vAlign w:val="center"/>
+          </w:tcPr>
+          <w:p>
+            <w:r>
+              <w:t>FFF1F1F1</w:t>
+            </w:r>
+          </w:p>
+        </w:tc>
+        <w:tc>
+          <w:tcPr>
+            <w:tcW w:w="916" w:type="dxa"/>
             <w:vAlign w:val="center"/>
           </w:tcPr>
           <w:p>
@@ -1119,7 +1168,7 @@
         </w:tc>
         <w:tc>
           <w:tcPr>
-            <w:tcW w:w="2633" w:type="dxa"/>
+            <w:tcW w:w="916" w:type="dxa"/>
             <w:vAlign w:val="center"/>
           </w:tcPr>
           <w:p>
@@ -1130,7 +1179,7 @@
         </w:tc>
         <w:tc>
           <w:tcPr>
-            <w:tcW w:w="2658" w:type="dxa"/>
+            <w:tcW w:w="1010" w:type="dxa"/>
             <w:vAlign w:val="center"/>
           </w:tcPr>
           <w:p>
@@ -1150,7 +1199,7 @@
       <w:tr>
         <w:tc>
           <w:tcPr>
-            <w:tcW w:w="3907" w:type="dxa"/>
+            <w:tcW w:w="1017" w:type="dxa"/>
             <w:shd w:val="pct5" w:color="auto" w:fill="auto"/>
             <w:vAlign w:val="center"/>
           </w:tcPr>
@@ -1162,7 +1211,17 @@
         </w:tc>
         <w:tc>
           <w:tcPr>
-            <w:tcW w:w="2664" w:type="dxa"/>
+            <w:tcW w:w="234" w:type="dxa"/>
+          </w:tcPr>
+          <w:p>
+            <w:r>
+              <w:t>B</w:t>
+            </w:r>
+          </w:p>
+        </w:tc>
+        <w:tc>
+          <w:tcPr>
+            <w:tcW w:w="1529" w:type="dxa"/>
             <w:vAlign w:val="center"/>
           </w:tcPr>
           <w:p>
@@ -1175,7 +1234,7 @@
         </w:tc>
         <w:tc>
           <w:tcPr>
-            <w:tcW w:w="2978" w:type="dxa"/>
+            <w:tcW w:w="1877" w:type="dxa"/>
             <w:vAlign w:val="center"/>
           </w:tcPr>
           <w:p>
@@ -1188,7 +1247,7 @@
         </w:tc>
         <w:tc>
           <w:tcPr>
-            <w:tcW w:w="2633" w:type="dxa"/>
+            <w:tcW w:w="912" w:type="dxa"/>
             <w:vAlign w:val="center"/>
           </w:tcPr>
           <w:p>
@@ -1199,7 +1258,7 @@
         </w:tc>
         <w:tc>
           <w:tcPr>
-            <w:tcW w:w="2634" w:type="dxa"/>
+            <w:tcW w:w="929" w:type="dxa"/>
             <w:vAlign w:val="center"/>
           </w:tcPr>
           <w:p>
@@ -1210,7 +1269,7 @@
         </w:tc>
         <w:tc>
           <w:tcPr>
-            <w:tcW w:w="2633" w:type="dxa"/>
+            <w:tcW w:w="916" w:type="dxa"/>
             <w:vAlign w:val="center"/>
           </w:tcPr>
           <w:p>
@@ -1221,7 +1280,7 @@
         </w:tc>
         <w:tc>
           <w:tcPr>
-            <w:tcW w:w="2633" w:type="dxa"/>
+            <w:tcW w:w="916" w:type="dxa"/>
             <w:vAlign w:val="center"/>
           </w:tcPr>
           <w:p>
@@ -1232,7 +1291,7 @@
         </w:tc>
         <w:tc>
           <w:tcPr>
-            <w:tcW w:w="2658" w:type="dxa"/>
+            <w:tcW w:w="1010" w:type="dxa"/>
             <w:vAlign w:val="center"/>
           </w:tcPr>
           <w:p>
@@ -1252,7 +1311,7 @@
       <w:tr>
         <w:tc>
           <w:tcPr>
-            <w:tcW w:w="3907" w:type="dxa"/>
+            <w:tcW w:w="1017" w:type="dxa"/>
             <w:shd w:val="pct5" w:color="auto" w:fill="auto"/>
             <w:vAlign w:val="center"/>
           </w:tcPr>
@@ -1264,7 +1323,17 @@
         </w:tc>
         <w:tc>
           <w:tcPr>
-            <w:tcW w:w="2664" w:type="dxa"/>
+            <w:tcW w:w="234" w:type="dxa"/>
+          </w:tcPr>
+          <w:p>
+            <w:r>
+              <w:t>B</w:t>
+            </w:r>
+          </w:p>
+        </w:tc>
+        <w:tc>
+          <w:tcPr>
+            <w:tcW w:w="1529" w:type="dxa"/>
             <w:vAlign w:val="center"/>
           </w:tcPr>
           <w:p>
@@ -1277,7 +1346,7 @@
         </w:tc>
         <w:tc>
           <w:tcPr>
-            <w:tcW w:w="2978" w:type="dxa"/>
+            <w:tcW w:w="1877" w:type="dxa"/>
             <w:vAlign w:val="center"/>
           </w:tcPr>
           <w:p>
@@ -1290,7 +1359,7 @@
         </w:tc>
         <w:tc>
           <w:tcPr>
-            <w:tcW w:w="2633" w:type="dxa"/>
+            <w:tcW w:w="912" w:type="dxa"/>
             <w:vAlign w:val="center"/>
           </w:tcPr>
           <w:p>
@@ -1301,7 +1370,7 @@
         </w:tc>
         <w:tc>
           <w:tcPr>
-            <w:tcW w:w="2634" w:type="dxa"/>
+            <w:tcW w:w="929" w:type="dxa"/>
             <w:vAlign w:val="center"/>
           </w:tcPr>
           <w:p>
@@ -1312,7 +1381,7 @@
         </w:tc>
         <w:tc>
           <w:tcPr>
-            <w:tcW w:w="2633" w:type="dxa"/>
+            <w:tcW w:w="916" w:type="dxa"/>
             <w:vAlign w:val="center"/>
           </w:tcPr>
           <w:p>
@@ -1323,7 +1392,7 @@
         </w:tc>
         <w:tc>
           <w:tcPr>
-            <w:tcW w:w="2633" w:type="dxa"/>
+            <w:tcW w:w="916" w:type="dxa"/>
             <w:vAlign w:val="center"/>
           </w:tcPr>
           <w:p>
@@ -1334,7 +1403,7 @@
         </w:tc>
         <w:tc>
           <w:tcPr>
-            <w:tcW w:w="2658" w:type="dxa"/>
+            <w:tcW w:w="1010" w:type="dxa"/>
             <w:vAlign w:val="center"/>
           </w:tcPr>
           <w:p>
@@ -1354,7 +1423,7 @@
       <w:tr>
         <w:tc>
           <w:tcPr>
-            <w:tcW w:w="3907" w:type="dxa"/>
+            <w:tcW w:w="1017" w:type="dxa"/>
             <w:shd w:val="pct5" w:color="auto" w:fill="auto"/>
             <w:vAlign w:val="center"/>
           </w:tcPr>
@@ -1366,7 +1435,17 @@
         </w:tc>
         <w:tc>
           <w:tcPr>
-            <w:tcW w:w="2664" w:type="dxa"/>
+            <w:tcW w:w="234" w:type="dxa"/>
+          </w:tcPr>
+          <w:p>
+            <w:r>
+              <w:t>B</w:t>
+            </w:r>
+          </w:p>
+        </w:tc>
+        <w:tc>
+          <w:tcPr>
+            <w:tcW w:w="1529" w:type="dxa"/>
             <w:vAlign w:val="center"/>
           </w:tcPr>
           <w:p>
@@ -1379,7 +1458,7 @@
         </w:tc>
         <w:tc>
           <w:tcPr>
-            <w:tcW w:w="2978" w:type="dxa"/>
+            <w:tcW w:w="1877" w:type="dxa"/>
             <w:vAlign w:val="center"/>
           </w:tcPr>
           <w:p>
@@ -1392,7 +1471,7 @@
         </w:tc>
         <w:tc>
           <w:tcPr>
-            <w:tcW w:w="2633" w:type="dxa"/>
+            <w:tcW w:w="912" w:type="dxa"/>
             <w:vAlign w:val="center"/>
           </w:tcPr>
           <w:p>
@@ -1403,7 +1482,7 @@
         </w:tc>
         <w:tc>
           <w:tcPr>
-            <w:tcW w:w="2634" w:type="dxa"/>
+            <w:tcW w:w="929" w:type="dxa"/>
             <w:vAlign w:val="center"/>
           </w:tcPr>
           <w:p>
@@ -1414,7 +1493,7 @@
         </w:tc>
         <w:tc>
           <w:tcPr>
-            <w:tcW w:w="2633" w:type="dxa"/>
+            <w:tcW w:w="916" w:type="dxa"/>
             <w:vAlign w:val="center"/>
           </w:tcPr>
           <w:p>
@@ -1425,7 +1504,7 @@
         </w:tc>
         <w:tc>
           <w:tcPr>
-            <w:tcW w:w="2633" w:type="dxa"/>
+            <w:tcW w:w="916" w:type="dxa"/>
             <w:vAlign w:val="center"/>
           </w:tcPr>
           <w:p>
@@ -1436,7 +1515,7 @@
         </w:tc>
         <w:tc>
           <w:tcPr>
-            <w:tcW w:w="2658" w:type="dxa"/>
+            <w:tcW w:w="1010" w:type="dxa"/>
             <w:vAlign w:val="center"/>
           </w:tcPr>
           <w:p>
@@ -1456,13 +1535,11 @@
       <w:tr>
         <w:tc>
           <w:tcPr>
-            <w:tcW w:w="3907" w:type="dxa"/>
+            <w:tcW w:w="1017" w:type="dxa"/>
             <w:shd w:val="pct5" w:color="auto" w:fill="auto"/>
             <w:vAlign w:val="center"/>
           </w:tcPr>
           <w:p>
-            <w:bookmarkStart w:id="0" w:name="_GoBack"/>
-            <w:bookmarkEnd w:id="0"/>
             <w:r>
               <w:t>Card Tag Background</w:t>
             </w:r>
@@ -1470,7 +1547,17 @@
         </w:tc>
         <w:tc>
           <w:tcPr>
-            <w:tcW w:w="2664" w:type="dxa"/>
+            <w:tcW w:w="234" w:type="dxa"/>
+          </w:tcPr>
+          <w:p>
+            <w:r>
+              <w:t>B</w:t>
+            </w:r>
+          </w:p>
+        </w:tc>
+        <w:tc>
+          <w:tcPr>
+            <w:tcW w:w="1529" w:type="dxa"/>
             <w:vAlign w:val="center"/>
           </w:tcPr>
           <w:p>
@@ -1483,7 +1570,7 @@
         </w:tc>
         <w:tc>
           <w:tcPr>
-            <w:tcW w:w="2978" w:type="dxa"/>
+            <w:tcW w:w="1877" w:type="dxa"/>
             <w:vAlign w:val="center"/>
           </w:tcPr>
           <w:p>
@@ -1496,7 +1583,7 @@
         </w:tc>
         <w:tc>
           <w:tcPr>
-            <w:tcW w:w="2633" w:type="dxa"/>
+            <w:tcW w:w="912" w:type="dxa"/>
             <w:vAlign w:val="center"/>
           </w:tcPr>
           <w:p>
@@ -1512,21 +1599,18 @@
         </w:tc>
         <w:tc>
           <w:tcPr>
-            <w:tcW w:w="2634" w:type="dxa"/>
-            <w:vAlign w:val="center"/>
-          </w:tcPr>
-          <w:p>
-            <w:r>
-              <w:t>FF</w:t>
-            </w:r>
-            <w:r>
-              <w:t>525151</w:t>
-            </w:r>
-          </w:p>
-        </w:tc>
-        <w:tc>
-          <w:tcPr>
-            <w:tcW w:w="2633" w:type="dxa"/>
+            <w:tcW w:w="929" w:type="dxa"/>
+            <w:vAlign w:val="center"/>
+          </w:tcPr>
+          <w:p>
+            <w:r>
+              <w:t>FF525151</w:t>
+            </w:r>
+          </w:p>
+        </w:tc>
+        <w:tc>
+          <w:tcPr>
+            <w:tcW w:w="916" w:type="dxa"/>
             <w:vAlign w:val="center"/>
           </w:tcPr>
           <w:p>
@@ -1537,7 +1621,7 @@
         </w:tc>
         <w:tc>
           <w:tcPr>
-            <w:tcW w:w="2633" w:type="dxa"/>
+            <w:tcW w:w="916" w:type="dxa"/>
             <w:vAlign w:val="center"/>
           </w:tcPr>
           <w:p>
@@ -1548,7 +1632,7 @@
         </w:tc>
         <w:tc>
           <w:tcPr>
-            <w:tcW w:w="2658" w:type="dxa"/>
+            <w:tcW w:w="1010" w:type="dxa"/>
             <w:vAlign w:val="center"/>
           </w:tcPr>
           <w:p>
@@ -1566,22 +1650,29 @@
       <w:tr>
         <w:tc>
           <w:tcPr>
-            <w:tcW w:w="3907" w:type="dxa"/>
+            <w:tcW w:w="1017" w:type="dxa"/>
             <w:shd w:val="pct5" w:color="auto" w:fill="auto"/>
             <w:vAlign w:val="center"/>
           </w:tcPr>
           <w:p>
             <w:r>
-              <w:t xml:space="preserve">Card Tag </w:t>
-            </w:r>
-            <w:r>
-              <w:t>Border</w:t>
-            </w:r>
-          </w:p>
-        </w:tc>
-        <w:tc>
-          <w:tcPr>
-            <w:tcW w:w="2664" w:type="dxa"/>
+              <w:t>Card Tag Border</w:t>
+            </w:r>
+          </w:p>
+        </w:tc>
+        <w:tc>
+          <w:tcPr>
+            <w:tcW w:w="234" w:type="dxa"/>
+          </w:tcPr>
+          <w:p>
+            <w:r>
+              <w:t>B</w:t>
+            </w:r>
+          </w:p>
+        </w:tc>
+        <w:tc>
+          <w:tcPr>
+            <w:tcW w:w="1529" w:type="dxa"/>
             <w:vAlign w:val="center"/>
           </w:tcPr>
           <w:p>
@@ -1594,23 +1685,20 @@
         </w:tc>
         <w:tc>
           <w:tcPr>
-            <w:tcW w:w="2978" w:type="dxa"/>
-            <w:vAlign w:val="center"/>
-          </w:tcPr>
-          <w:p>
-            <w:proofErr w:type="spellStart"/>
-            <w:r>
-              <w:t>CardTag</w:t>
-            </w:r>
-            <w:r>
-              <w:t>Border</w:t>
-            </w:r>
-            <w:proofErr w:type="spellEnd"/>
-          </w:p>
-        </w:tc>
-        <w:tc>
-          <w:tcPr>
-            <w:tcW w:w="2633" w:type="dxa"/>
+            <w:tcW w:w="1877" w:type="dxa"/>
+            <w:vAlign w:val="center"/>
+          </w:tcPr>
+          <w:p>
+            <w:proofErr w:type="spellStart"/>
+            <w:r>
+              <w:t>CardTagBorder</w:t>
+            </w:r>
+            <w:proofErr w:type="spellEnd"/>
+          </w:p>
+        </w:tc>
+        <w:tc>
+          <w:tcPr>
+            <w:tcW w:w="912" w:type="dxa"/>
             <w:vAlign w:val="center"/>
           </w:tcPr>
           <w:p>
@@ -1626,21 +1714,18 @@
         </w:tc>
         <w:tc>
           <w:tcPr>
-            <w:tcW w:w="2634" w:type="dxa"/>
-            <w:vAlign w:val="center"/>
-          </w:tcPr>
-          <w:p>
-            <w:r>
-              <w:t>FF</w:t>
-            </w:r>
-            <w:r>
-              <w:t>525151</w:t>
-            </w:r>
-          </w:p>
-        </w:tc>
-        <w:tc>
-          <w:tcPr>
-            <w:tcW w:w="2633" w:type="dxa"/>
+            <w:tcW w:w="929" w:type="dxa"/>
+            <w:vAlign w:val="center"/>
+          </w:tcPr>
+          <w:p>
+            <w:r>
+              <w:t>FF525151</w:t>
+            </w:r>
+          </w:p>
+        </w:tc>
+        <w:tc>
+          <w:tcPr>
+            <w:tcW w:w="916" w:type="dxa"/>
             <w:vAlign w:val="center"/>
           </w:tcPr>
           <w:p>
@@ -1651,7 +1736,7 @@
         </w:tc>
         <w:tc>
           <w:tcPr>
-            <w:tcW w:w="2633" w:type="dxa"/>
+            <w:tcW w:w="916" w:type="dxa"/>
             <w:vAlign w:val="center"/>
           </w:tcPr>
           <w:p>
@@ -1662,7 +1747,7 @@
         </w:tc>
         <w:tc>
           <w:tcPr>
-            <w:tcW w:w="2658" w:type="dxa"/>
+            <w:tcW w:w="1010" w:type="dxa"/>
             <w:vAlign w:val="center"/>
           </w:tcPr>
           <w:p>
@@ -1682,7 +1767,7 @@
       <w:tr>
         <w:tc>
           <w:tcPr>
-            <w:tcW w:w="3907" w:type="dxa"/>
+            <w:tcW w:w="1017" w:type="dxa"/>
             <w:shd w:val="pct5" w:color="auto" w:fill="auto"/>
             <w:vAlign w:val="center"/>
           </w:tcPr>
@@ -1694,7 +1779,17 @@
         </w:tc>
         <w:tc>
           <w:tcPr>
-            <w:tcW w:w="2664" w:type="dxa"/>
+            <w:tcW w:w="234" w:type="dxa"/>
+          </w:tcPr>
+          <w:p>
+            <w:r>
+              <w:t>F</w:t>
+            </w:r>
+          </w:p>
+        </w:tc>
+        <w:tc>
+          <w:tcPr>
+            <w:tcW w:w="1529" w:type="dxa"/>
             <w:vAlign w:val="center"/>
           </w:tcPr>
           <w:p>
@@ -1707,7 +1802,7 @@
         </w:tc>
         <w:tc>
           <w:tcPr>
-            <w:tcW w:w="2978" w:type="dxa"/>
+            <w:tcW w:w="1877" w:type="dxa"/>
             <w:vAlign w:val="center"/>
           </w:tcPr>
           <w:p>
@@ -1720,7 +1815,7 @@
         </w:tc>
         <w:tc>
           <w:tcPr>
-            <w:tcW w:w="2633" w:type="dxa"/>
+            <w:tcW w:w="912" w:type="dxa"/>
             <w:vAlign w:val="center"/>
           </w:tcPr>
           <w:p>
@@ -1738,7 +1833,7 @@
         </w:tc>
         <w:tc>
           <w:tcPr>
-            <w:tcW w:w="2634" w:type="dxa"/>
+            <w:tcW w:w="929" w:type="dxa"/>
             <w:vAlign w:val="center"/>
           </w:tcPr>
           <w:p>
@@ -1749,7 +1844,7 @@
         </w:tc>
         <w:tc>
           <w:tcPr>
-            <w:tcW w:w="2633" w:type="dxa"/>
+            <w:tcW w:w="916" w:type="dxa"/>
             <w:vAlign w:val="center"/>
           </w:tcPr>
           <w:p>
@@ -1760,7 +1855,7 @@
         </w:tc>
         <w:tc>
           <w:tcPr>
-            <w:tcW w:w="2633" w:type="dxa"/>
+            <w:tcW w:w="916" w:type="dxa"/>
             <w:vAlign w:val="center"/>
           </w:tcPr>
           <w:p>
@@ -1771,7 +1866,7 @@
         </w:tc>
         <w:tc>
           <w:tcPr>
-            <w:tcW w:w="2658" w:type="dxa"/>
+            <w:tcW w:w="1010" w:type="dxa"/>
             <w:vAlign w:val="center"/>
           </w:tcPr>
           <w:p>
@@ -1791,7 +1886,7 @@
       <w:tr>
         <w:tc>
           <w:tcPr>
-            <w:tcW w:w="3907" w:type="dxa"/>
+            <w:tcW w:w="1017" w:type="dxa"/>
             <w:shd w:val="pct5" w:color="auto" w:fill="auto"/>
             <w:vAlign w:val="center"/>
           </w:tcPr>
@@ -1803,7 +1898,17 @@
         </w:tc>
         <w:tc>
           <w:tcPr>
-            <w:tcW w:w="2664" w:type="dxa"/>
+            <w:tcW w:w="234" w:type="dxa"/>
+          </w:tcPr>
+          <w:p>
+            <w:r>
+              <w:t>F</w:t>
+            </w:r>
+          </w:p>
+        </w:tc>
+        <w:tc>
+          <w:tcPr>
+            <w:tcW w:w="1529" w:type="dxa"/>
             <w:vAlign w:val="center"/>
           </w:tcPr>
           <w:p>
@@ -1816,7 +1921,7 @@
         </w:tc>
         <w:tc>
           <w:tcPr>
-            <w:tcW w:w="2978" w:type="dxa"/>
+            <w:tcW w:w="1877" w:type="dxa"/>
             <w:vAlign w:val="center"/>
           </w:tcPr>
           <w:p>
@@ -1829,7 +1934,7 @@
         </w:tc>
         <w:tc>
           <w:tcPr>
-            <w:tcW w:w="2633" w:type="dxa"/>
+            <w:tcW w:w="912" w:type="dxa"/>
             <w:vAlign w:val="center"/>
           </w:tcPr>
           <w:p>
@@ -1847,7 +1952,7 @@
         </w:tc>
         <w:tc>
           <w:tcPr>
-            <w:tcW w:w="2634" w:type="dxa"/>
+            <w:tcW w:w="929" w:type="dxa"/>
             <w:vAlign w:val="center"/>
           </w:tcPr>
           <w:p>
@@ -1858,21 +1963,7 @@
         </w:tc>
         <w:tc>
           <w:tcPr>
-            <w:tcW w:w="2633" w:type="dxa"/>
-            <w:vAlign w:val="center"/>
-          </w:tcPr>
-          <w:p>
-            <w:r>
-              <w:t>FF</w:t>
-            </w:r>
-            <w:r>
-              <w:t>0066CC</w:t>
-            </w:r>
-          </w:p>
-        </w:tc>
-        <w:tc>
-          <w:tcPr>
-            <w:tcW w:w="2633" w:type="dxa"/>
+            <w:tcW w:w="916" w:type="dxa"/>
             <w:vAlign w:val="center"/>
           </w:tcPr>
           <w:p>
@@ -1883,7 +1974,18 @@
         </w:tc>
         <w:tc>
           <w:tcPr>
-            <w:tcW w:w="2658" w:type="dxa"/>
+            <w:tcW w:w="916" w:type="dxa"/>
+            <w:vAlign w:val="center"/>
+          </w:tcPr>
+          <w:p>
+            <w:r>
+              <w:t>FF0066CC</w:t>
+            </w:r>
+          </w:p>
+        </w:tc>
+        <w:tc>
+          <w:tcPr>
+            <w:tcW w:w="1010" w:type="dxa"/>
             <w:vAlign w:val="center"/>
           </w:tcPr>
           <w:p>
@@ -1903,22 +2005,30 @@
       <w:tr>
         <w:tc>
           <w:tcPr>
-            <w:tcW w:w="3907" w:type="dxa"/>
+            <w:tcW w:w="1017" w:type="dxa"/>
             <w:shd w:val="pct5" w:color="auto" w:fill="auto"/>
             <w:vAlign w:val="center"/>
           </w:tcPr>
           <w:p>
             <w:r>
-              <w:t>Card Hyperlink</w:t>
-            </w:r>
-            <w:r>
-              <w:t xml:space="preserve"> (hover)</w:t>
-            </w:r>
-          </w:p>
-        </w:tc>
-        <w:tc>
-          <w:tcPr>
-            <w:tcW w:w="2664" w:type="dxa"/>
+              <w:lastRenderedPageBreak/>
+              <w:t>Card Hyperlink (hover)</w:t>
+            </w:r>
+          </w:p>
+        </w:tc>
+        <w:tc>
+          <w:tcPr>
+            <w:tcW w:w="234" w:type="dxa"/>
+          </w:tcPr>
+          <w:p>
+            <w:r>
+              <w:t>F</w:t>
+            </w:r>
+          </w:p>
+        </w:tc>
+        <w:tc>
+          <w:tcPr>
+            <w:tcW w:w="1529" w:type="dxa"/>
             <w:vAlign w:val="center"/>
           </w:tcPr>
           <w:p>
@@ -1931,23 +2041,20 @@
         </w:tc>
         <w:tc>
           <w:tcPr>
-            <w:tcW w:w="2978" w:type="dxa"/>
-            <w:vAlign w:val="center"/>
-          </w:tcPr>
-          <w:p>
-            <w:proofErr w:type="spellStart"/>
-            <w:r>
-              <w:t>CardHyperlink</w:t>
-            </w:r>
-            <w:r>
-              <w:t>Hover</w:t>
-            </w:r>
-            <w:proofErr w:type="spellEnd"/>
-          </w:p>
-        </w:tc>
-        <w:tc>
-          <w:tcPr>
-            <w:tcW w:w="2633" w:type="dxa"/>
+            <w:tcW w:w="1877" w:type="dxa"/>
+            <w:vAlign w:val="center"/>
+          </w:tcPr>
+          <w:p>
+            <w:proofErr w:type="spellStart"/>
+            <w:r>
+              <w:t>CardHyperlinkHover</w:t>
+            </w:r>
+            <w:proofErr w:type="spellEnd"/>
+          </w:p>
+        </w:tc>
+        <w:tc>
+          <w:tcPr>
+            <w:tcW w:w="912" w:type="dxa"/>
             <w:vAlign w:val="center"/>
           </w:tcPr>
           <w:p>
@@ -1965,7 +2072,7 @@
         </w:tc>
         <w:tc>
           <w:tcPr>
-            <w:tcW w:w="2634" w:type="dxa"/>
+            <w:tcW w:w="929" w:type="dxa"/>
             <w:vAlign w:val="center"/>
           </w:tcPr>
           <w:p>
@@ -1976,21 +2083,7 @@
         </w:tc>
         <w:tc>
           <w:tcPr>
-            <w:tcW w:w="2633" w:type="dxa"/>
-            <w:vAlign w:val="center"/>
-          </w:tcPr>
-          <w:p>
-            <w:r>
-              <w:t>FF</w:t>
-            </w:r>
-            <w:r>
-              <w:t>3399FF</w:t>
-            </w:r>
-          </w:p>
-        </w:tc>
-        <w:tc>
-          <w:tcPr>
-            <w:tcW w:w="2633" w:type="dxa"/>
+            <w:tcW w:w="916" w:type="dxa"/>
             <w:vAlign w:val="center"/>
           </w:tcPr>
           <w:p>
@@ -2001,7 +2094,18 @@
         </w:tc>
         <w:tc>
           <w:tcPr>
-            <w:tcW w:w="2658" w:type="dxa"/>
+            <w:tcW w:w="916" w:type="dxa"/>
+            <w:vAlign w:val="center"/>
+          </w:tcPr>
+          <w:p>
+            <w:r>
+              <w:t>FF3399FF</w:t>
+            </w:r>
+          </w:p>
+        </w:tc>
+        <w:tc>
+          <w:tcPr>
+            <w:tcW w:w="1010" w:type="dxa"/>
             <w:vAlign w:val="center"/>
           </w:tcPr>
           <w:p>
@@ -2021,22 +2125,29 @@
       <w:tr>
         <w:tc>
           <w:tcPr>
-            <w:tcW w:w="3907" w:type="dxa"/>
+            <w:tcW w:w="1017" w:type="dxa"/>
             <w:shd w:val="pct5" w:color="auto" w:fill="auto"/>
             <w:vAlign w:val="center"/>
           </w:tcPr>
           <w:p>
             <w:r>
-              <w:t>Card Hyperlink</w:t>
-            </w:r>
-            <w:r>
-              <w:t xml:space="preserve"> (pressed)</w:t>
-            </w:r>
-          </w:p>
-        </w:tc>
-        <w:tc>
-          <w:tcPr>
-            <w:tcW w:w="2664" w:type="dxa"/>
+              <w:t>Card Hyperlink (pressed)</w:t>
+            </w:r>
+          </w:p>
+        </w:tc>
+        <w:tc>
+          <w:tcPr>
+            <w:tcW w:w="234" w:type="dxa"/>
+          </w:tcPr>
+          <w:p>
+            <w:r>
+              <w:t>F</w:t>
+            </w:r>
+          </w:p>
+        </w:tc>
+        <w:tc>
+          <w:tcPr>
+            <w:tcW w:w="1529" w:type="dxa"/>
             <w:vAlign w:val="center"/>
           </w:tcPr>
           <w:p>
@@ -2049,23 +2160,20 @@
         </w:tc>
         <w:tc>
           <w:tcPr>
-            <w:tcW w:w="2978" w:type="dxa"/>
-            <w:vAlign w:val="center"/>
-          </w:tcPr>
-          <w:p>
-            <w:proofErr w:type="spellStart"/>
-            <w:r>
-              <w:t>CardHyperlink</w:t>
-            </w:r>
-            <w:r>
-              <w:t>Pressed</w:t>
-            </w:r>
-            <w:proofErr w:type="spellEnd"/>
-          </w:p>
-        </w:tc>
-        <w:tc>
-          <w:tcPr>
-            <w:tcW w:w="2633" w:type="dxa"/>
+            <w:tcW w:w="1877" w:type="dxa"/>
+            <w:vAlign w:val="center"/>
+          </w:tcPr>
+          <w:p>
+            <w:proofErr w:type="spellStart"/>
+            <w:r>
+              <w:t>CardHyperlinkPressed</w:t>
+            </w:r>
+            <w:proofErr w:type="spellEnd"/>
+          </w:p>
+        </w:tc>
+        <w:tc>
+          <w:tcPr>
+            <w:tcW w:w="912" w:type="dxa"/>
             <w:vAlign w:val="center"/>
           </w:tcPr>
           <w:p>
@@ -2083,7 +2191,7 @@
         </w:tc>
         <w:tc>
           <w:tcPr>
-            <w:tcW w:w="2634" w:type="dxa"/>
+            <w:tcW w:w="929" w:type="dxa"/>
             <w:vAlign w:val="center"/>
           </w:tcPr>
           <w:p>
@@ -2094,21 +2202,7 @@
         </w:tc>
         <w:tc>
           <w:tcPr>
-            <w:tcW w:w="2633" w:type="dxa"/>
-            <w:vAlign w:val="center"/>
-          </w:tcPr>
-          <w:p>
-            <w:r>
-              <w:t>FF</w:t>
-            </w:r>
-            <w:r>
-              <w:t>3399FF</w:t>
-            </w:r>
-          </w:p>
-        </w:tc>
-        <w:tc>
-          <w:tcPr>
-            <w:tcW w:w="2633" w:type="dxa"/>
+            <w:tcW w:w="916" w:type="dxa"/>
             <w:vAlign w:val="center"/>
           </w:tcPr>
           <w:p>
@@ -2119,7 +2213,18 @@
         </w:tc>
         <w:tc>
           <w:tcPr>
-            <w:tcW w:w="2658" w:type="dxa"/>
+            <w:tcW w:w="916" w:type="dxa"/>
+            <w:vAlign w:val="center"/>
+          </w:tcPr>
+          <w:p>
+            <w:r>
+              <w:t>FF3399FF</w:t>
+            </w:r>
+          </w:p>
+        </w:tc>
+        <w:tc>
+          <w:tcPr>
+            <w:tcW w:w="1010" w:type="dxa"/>
             <w:vAlign w:val="center"/>
           </w:tcPr>
           <w:p>
@@ -2139,25 +2244,29 @@
       <w:tr>
         <w:tc>
           <w:tcPr>
-            <w:tcW w:w="3907" w:type="dxa"/>
+            <w:tcW w:w="1017" w:type="dxa"/>
             <w:shd w:val="pct5" w:color="auto" w:fill="auto"/>
             <w:vAlign w:val="center"/>
           </w:tcPr>
           <w:p>
             <w:r>
-              <w:t>Card Hyperlink (</w:t>
-            </w:r>
-            <w:r>
-              <w:t>disabled</w:t>
-            </w:r>
-            <w:r>
-              <w:t>)</w:t>
-            </w:r>
-          </w:p>
-        </w:tc>
-        <w:tc>
-          <w:tcPr>
-            <w:tcW w:w="2664" w:type="dxa"/>
+              <w:t>Card Hyperlink (disabled)</w:t>
+            </w:r>
+          </w:p>
+        </w:tc>
+        <w:tc>
+          <w:tcPr>
+            <w:tcW w:w="234" w:type="dxa"/>
+          </w:tcPr>
+          <w:p>
+            <w:r>
+              <w:t>F</w:t>
+            </w:r>
+          </w:p>
+        </w:tc>
+        <w:tc>
+          <w:tcPr>
+            <w:tcW w:w="1529" w:type="dxa"/>
             <w:vAlign w:val="center"/>
           </w:tcPr>
           <w:p>
@@ -2170,23 +2279,20 @@
         </w:tc>
         <w:tc>
           <w:tcPr>
-            <w:tcW w:w="2978" w:type="dxa"/>
-            <w:vAlign w:val="center"/>
-          </w:tcPr>
-          <w:p>
-            <w:proofErr w:type="spellStart"/>
-            <w:r>
-              <w:t>CardHyperlink</w:t>
-            </w:r>
-            <w:r>
-              <w:t>Disabled</w:t>
-            </w:r>
-            <w:proofErr w:type="spellEnd"/>
-          </w:p>
-        </w:tc>
-        <w:tc>
-          <w:tcPr>
-            <w:tcW w:w="2633" w:type="dxa"/>
+            <w:tcW w:w="1877" w:type="dxa"/>
+            <w:vAlign w:val="center"/>
+          </w:tcPr>
+          <w:p>
+            <w:proofErr w:type="spellStart"/>
+            <w:r>
+              <w:t>CardHyperlinkDisabled</w:t>
+            </w:r>
+            <w:proofErr w:type="spellEnd"/>
+          </w:p>
+        </w:tc>
+        <w:tc>
+          <w:tcPr>
+            <w:tcW w:w="912" w:type="dxa"/>
             <w:vAlign w:val="center"/>
           </w:tcPr>
           <w:p>
@@ -2204,7 +2310,7 @@
         </w:tc>
         <w:tc>
           <w:tcPr>
-            <w:tcW w:w="2634" w:type="dxa"/>
+            <w:tcW w:w="929" w:type="dxa"/>
             <w:vAlign w:val="center"/>
           </w:tcPr>
           <w:p>
@@ -2215,7 +2321,7 @@
         </w:tc>
         <w:tc>
           <w:tcPr>
-            <w:tcW w:w="2633" w:type="dxa"/>
+            <w:tcW w:w="916" w:type="dxa"/>
             <w:vAlign w:val="center"/>
           </w:tcPr>
           <w:p>
@@ -2226,7 +2332,7 @@
         </w:tc>
         <w:tc>
           <w:tcPr>
-            <w:tcW w:w="2633" w:type="dxa"/>
+            <w:tcW w:w="916" w:type="dxa"/>
             <w:vAlign w:val="center"/>
           </w:tcPr>
           <w:p>
@@ -2237,7 +2343,7 @@
         </w:tc>
         <w:tc>
           <w:tcPr>
-            <w:tcW w:w="2658" w:type="dxa"/>
+            <w:tcW w:w="1010" w:type="dxa"/>
             <w:vAlign w:val="center"/>
           </w:tcPr>
           <w:p>
@@ -2257,7 +2363,7 @@
       <w:tr>
         <w:tc>
           <w:tcPr>
-            <w:tcW w:w="3907" w:type="dxa"/>
+            <w:tcW w:w="1017" w:type="dxa"/>
             <w:shd w:val="pct5" w:color="auto" w:fill="auto"/>
             <w:vAlign w:val="center"/>
           </w:tcPr>
@@ -2269,7 +2375,17 @@
         </w:tc>
         <w:tc>
           <w:tcPr>
-            <w:tcW w:w="2664" w:type="dxa"/>
+            <w:tcW w:w="234" w:type="dxa"/>
+          </w:tcPr>
+          <w:p>
+            <w:r>
+              <w:t>B</w:t>
+            </w:r>
+          </w:p>
+        </w:tc>
+        <w:tc>
+          <w:tcPr>
+            <w:tcW w:w="1529" w:type="dxa"/>
             <w:vAlign w:val="center"/>
           </w:tcPr>
           <w:p>
@@ -2282,7 +2398,7 @@
         </w:tc>
         <w:tc>
           <w:tcPr>
-            <w:tcW w:w="2978" w:type="dxa"/>
+            <w:tcW w:w="1877" w:type="dxa"/>
             <w:vAlign w:val="center"/>
           </w:tcPr>
           <w:p>
@@ -2293,7 +2409,7 @@
         </w:tc>
         <w:tc>
           <w:tcPr>
-            <w:tcW w:w="2633" w:type="dxa"/>
+            <w:tcW w:w="912" w:type="dxa"/>
             <w:vAlign w:val="center"/>
           </w:tcPr>
           <w:p>
@@ -2311,7 +2427,7 @@
         </w:tc>
         <w:tc>
           <w:tcPr>
-            <w:tcW w:w="2634" w:type="dxa"/>
+            <w:tcW w:w="929" w:type="dxa"/>
             <w:vAlign w:val="center"/>
           </w:tcPr>
           <w:p>
@@ -2322,7 +2438,7 @@
         </w:tc>
         <w:tc>
           <w:tcPr>
-            <w:tcW w:w="2633" w:type="dxa"/>
+            <w:tcW w:w="916" w:type="dxa"/>
             <w:vAlign w:val="center"/>
           </w:tcPr>
           <w:p>
@@ -2333,7 +2449,7 @@
         </w:tc>
         <w:tc>
           <w:tcPr>
-            <w:tcW w:w="2633" w:type="dxa"/>
+            <w:tcW w:w="916" w:type="dxa"/>
             <w:vAlign w:val="center"/>
           </w:tcPr>
           <w:p>
@@ -2344,7 +2460,7 @@
         </w:tc>
         <w:tc>
           <w:tcPr>
-            <w:tcW w:w="2658" w:type="dxa"/>
+            <w:tcW w:w="1010" w:type="dxa"/>
             <w:vAlign w:val="center"/>
           </w:tcPr>
           <w:p>
@@ -2362,22 +2478,29 @@
       <w:tr>
         <w:tc>
           <w:tcPr>
-            <w:tcW w:w="3907" w:type="dxa"/>
+            <w:tcW w:w="1017" w:type="dxa"/>
             <w:shd w:val="pct5" w:color="auto" w:fill="auto"/>
             <w:vAlign w:val="center"/>
           </w:tcPr>
           <w:p>
             <w:r>
-              <w:t>Card Shadow 1</w:t>
-            </w:r>
-            <w:r>
-              <w:t xml:space="preserve"> (hover)</w:t>
-            </w:r>
-          </w:p>
-        </w:tc>
-        <w:tc>
-          <w:tcPr>
-            <w:tcW w:w="2664" w:type="dxa"/>
+              <w:t>Card Shadow 1 (hover)</w:t>
+            </w:r>
+          </w:p>
+        </w:tc>
+        <w:tc>
+          <w:tcPr>
+            <w:tcW w:w="234" w:type="dxa"/>
+          </w:tcPr>
+          <w:p>
+            <w:r>
+              <w:t>B</w:t>
+            </w:r>
+          </w:p>
+        </w:tc>
+        <w:tc>
+          <w:tcPr>
+            <w:tcW w:w="1529" w:type="dxa"/>
             <w:vAlign w:val="center"/>
           </w:tcPr>
           <w:p>
@@ -2390,7 +2513,7 @@
         </w:tc>
         <w:tc>
           <w:tcPr>
-            <w:tcW w:w="2978" w:type="dxa"/>
+            <w:tcW w:w="1877" w:type="dxa"/>
             <w:vAlign w:val="center"/>
           </w:tcPr>
           <w:p>
@@ -2401,7 +2524,7 @@
         </w:tc>
         <w:tc>
           <w:tcPr>
-            <w:tcW w:w="2633" w:type="dxa"/>
+            <w:tcW w:w="912" w:type="dxa"/>
             <w:vAlign w:val="center"/>
           </w:tcPr>
           <w:p>
@@ -2419,7 +2542,7 @@
         </w:tc>
         <w:tc>
           <w:tcPr>
-            <w:tcW w:w="2634" w:type="dxa"/>
+            <w:tcW w:w="929" w:type="dxa"/>
             <w:vAlign w:val="center"/>
           </w:tcPr>
           <w:p>
@@ -2430,7 +2553,7 @@
         </w:tc>
         <w:tc>
           <w:tcPr>
-            <w:tcW w:w="2633" w:type="dxa"/>
+            <w:tcW w:w="916" w:type="dxa"/>
             <w:vAlign w:val="center"/>
           </w:tcPr>
           <w:p>
@@ -2441,7 +2564,7 @@
         </w:tc>
         <w:tc>
           <w:tcPr>
-            <w:tcW w:w="2633" w:type="dxa"/>
+            <w:tcW w:w="916" w:type="dxa"/>
             <w:vAlign w:val="center"/>
           </w:tcPr>
           <w:p>
@@ -2452,7 +2575,7 @@
         </w:tc>
         <w:tc>
           <w:tcPr>
-            <w:tcW w:w="2658" w:type="dxa"/>
+            <w:tcW w:w="1010" w:type="dxa"/>
             <w:vAlign w:val="center"/>
           </w:tcPr>
           <w:p>
@@ -2470,25 +2593,29 @@
       <w:tr>
         <w:tc>
           <w:tcPr>
-            <w:tcW w:w="3907" w:type="dxa"/>
+            <w:tcW w:w="1017" w:type="dxa"/>
             <w:shd w:val="pct5" w:color="auto" w:fill="auto"/>
             <w:vAlign w:val="center"/>
           </w:tcPr>
           <w:p>
             <w:r>
-              <w:t>Card Shadow 1 (</w:t>
-            </w:r>
-            <w:r>
-              <w:t>pressed</w:t>
-            </w:r>
-            <w:r>
-              <w:t>)</w:t>
-            </w:r>
-          </w:p>
-        </w:tc>
-        <w:tc>
-          <w:tcPr>
-            <w:tcW w:w="2664" w:type="dxa"/>
+              <w:t>Card Shadow 1 (pressed)</w:t>
+            </w:r>
+          </w:p>
+        </w:tc>
+        <w:tc>
+          <w:tcPr>
+            <w:tcW w:w="234" w:type="dxa"/>
+          </w:tcPr>
+          <w:p>
+            <w:r>
+              <w:t>B</w:t>
+            </w:r>
+          </w:p>
+        </w:tc>
+        <w:tc>
+          <w:tcPr>
+            <w:tcW w:w="1529" w:type="dxa"/>
             <w:vAlign w:val="center"/>
           </w:tcPr>
           <w:p>
@@ -2501,21 +2628,18 @@
         </w:tc>
         <w:tc>
           <w:tcPr>
-            <w:tcW w:w="2978" w:type="dxa"/>
-            <w:vAlign w:val="center"/>
-          </w:tcPr>
-          <w:p>
-            <w:r>
-              <w:t>CardShadow1</w:t>
-            </w:r>
-            <w:r>
-              <w:t>Pressed</w:t>
-            </w:r>
-          </w:p>
-        </w:tc>
-        <w:tc>
-          <w:tcPr>
-            <w:tcW w:w="2633" w:type="dxa"/>
+            <w:tcW w:w="1877" w:type="dxa"/>
+            <w:vAlign w:val="center"/>
+          </w:tcPr>
+          <w:p>
+            <w:r>
+              <w:t>CardShadow1Pressed</w:t>
+            </w:r>
+          </w:p>
+        </w:tc>
+        <w:tc>
+          <w:tcPr>
+            <w:tcW w:w="912" w:type="dxa"/>
             <w:vAlign w:val="center"/>
           </w:tcPr>
           <w:p>
@@ -2533,7 +2657,7 @@
         </w:tc>
         <w:tc>
           <w:tcPr>
-            <w:tcW w:w="2634" w:type="dxa"/>
+            <w:tcW w:w="929" w:type="dxa"/>
             <w:vAlign w:val="center"/>
           </w:tcPr>
           <w:p>
@@ -2544,7 +2668,7 @@
         </w:tc>
         <w:tc>
           <w:tcPr>
-            <w:tcW w:w="2633" w:type="dxa"/>
+            <w:tcW w:w="916" w:type="dxa"/>
             <w:vAlign w:val="center"/>
           </w:tcPr>
           <w:p>
@@ -2555,7 +2679,7 @@
         </w:tc>
         <w:tc>
           <w:tcPr>
-            <w:tcW w:w="2633" w:type="dxa"/>
+            <w:tcW w:w="916" w:type="dxa"/>
             <w:vAlign w:val="center"/>
           </w:tcPr>
           <w:p>
@@ -2566,7 +2690,7 @@
         </w:tc>
         <w:tc>
           <w:tcPr>
-            <w:tcW w:w="2658" w:type="dxa"/>
+            <w:tcW w:w="1010" w:type="dxa"/>
             <w:vAlign w:val="center"/>
           </w:tcPr>
           <w:p>
@@ -2584,22 +2708,29 @@
       <w:tr>
         <w:tc>
           <w:tcPr>
-            <w:tcW w:w="3907" w:type="dxa"/>
+            <w:tcW w:w="1017" w:type="dxa"/>
             <w:shd w:val="pct5" w:color="auto" w:fill="auto"/>
             <w:vAlign w:val="center"/>
           </w:tcPr>
           <w:p>
             <w:r>
-              <w:t xml:space="preserve">Card Shadow </w:t>
-            </w:r>
-            <w:r>
-              <w:t>2</w:t>
-            </w:r>
-          </w:p>
-        </w:tc>
-        <w:tc>
-          <w:tcPr>
-            <w:tcW w:w="2664" w:type="dxa"/>
+              <w:t>Card Shadow 2</w:t>
+            </w:r>
+          </w:p>
+        </w:tc>
+        <w:tc>
+          <w:tcPr>
+            <w:tcW w:w="234" w:type="dxa"/>
+          </w:tcPr>
+          <w:p>
+            <w:r>
+              <w:t>B</w:t>
+            </w:r>
+          </w:p>
+        </w:tc>
+        <w:tc>
+          <w:tcPr>
+            <w:tcW w:w="1529" w:type="dxa"/>
             <w:vAlign w:val="center"/>
           </w:tcPr>
           <w:p>
@@ -2612,21 +2743,18 @@
         </w:tc>
         <w:tc>
           <w:tcPr>
-            <w:tcW w:w="2978" w:type="dxa"/>
-            <w:vAlign w:val="center"/>
-          </w:tcPr>
-          <w:p>
-            <w:r>
-              <w:t>CardShadow</w:t>
-            </w:r>
-            <w:r>
-              <w:t>2</w:t>
-            </w:r>
-          </w:p>
-        </w:tc>
-        <w:tc>
-          <w:tcPr>
-            <w:tcW w:w="2633" w:type="dxa"/>
+            <w:tcW w:w="1877" w:type="dxa"/>
+            <w:vAlign w:val="center"/>
+          </w:tcPr>
+          <w:p>
+            <w:r>
+              <w:t>CardShadow2</w:t>
+            </w:r>
+          </w:p>
+        </w:tc>
+        <w:tc>
+          <w:tcPr>
+            <w:tcW w:w="912" w:type="dxa"/>
             <w:vAlign w:val="center"/>
           </w:tcPr>
           <w:p>
@@ -2637,7 +2765,7 @@
         </w:tc>
         <w:tc>
           <w:tcPr>
-            <w:tcW w:w="2634" w:type="dxa"/>
+            <w:tcW w:w="929" w:type="dxa"/>
             <w:vAlign w:val="center"/>
           </w:tcPr>
           <w:p>
@@ -2648,7 +2776,7 @@
         </w:tc>
         <w:tc>
           <w:tcPr>
-            <w:tcW w:w="2633" w:type="dxa"/>
+            <w:tcW w:w="916" w:type="dxa"/>
             <w:vAlign w:val="center"/>
           </w:tcPr>
           <w:p>
@@ -2659,7 +2787,7 @@
         </w:tc>
         <w:tc>
           <w:tcPr>
-            <w:tcW w:w="2633" w:type="dxa"/>
+            <w:tcW w:w="916" w:type="dxa"/>
             <w:vAlign w:val="center"/>
           </w:tcPr>
           <w:p>
@@ -2670,7 +2798,7 @@
         </w:tc>
         <w:tc>
           <w:tcPr>
-            <w:tcW w:w="2658" w:type="dxa"/>
+            <w:tcW w:w="1010" w:type="dxa"/>
             <w:vAlign w:val="center"/>
           </w:tcPr>
           <w:p>
@@ -2688,25 +2816,34 @@
       <w:tr>
         <w:tc>
           <w:tcPr>
-            <w:tcW w:w="3907" w:type="dxa"/>
+            <w:tcW w:w="1017" w:type="dxa"/>
             <w:shd w:val="pct5" w:color="auto" w:fill="auto"/>
             <w:vAlign w:val="center"/>
           </w:tcPr>
           <w:p>
             <w:r>
-              <w:t xml:space="preserve">Card Shadow </w:t>
-            </w:r>
-            <w:r>
-              <w:t>2</w:t>
-            </w:r>
-            <w:r>
-              <w:t xml:space="preserve"> (hover)</w:t>
-            </w:r>
-          </w:p>
-        </w:tc>
-        <w:tc>
-          <w:tcPr>
-            <w:tcW w:w="2664" w:type="dxa"/>
+              <w:t xml:space="preserve">Card Shadow 2 </w:t>
+            </w:r>
+            <w:r>
+              <w:lastRenderedPageBreak/>
+              <w:t>(hover)</w:t>
+            </w:r>
+          </w:p>
+        </w:tc>
+        <w:tc>
+          <w:tcPr>
+            <w:tcW w:w="234" w:type="dxa"/>
+          </w:tcPr>
+          <w:p>
+            <w:r>
+              <w:lastRenderedPageBreak/>
+              <w:t>B</w:t>
+            </w:r>
+          </w:p>
+        </w:tc>
+        <w:tc>
+          <w:tcPr>
+            <w:tcW w:w="1529" w:type="dxa"/>
             <w:vAlign w:val="center"/>
           </w:tcPr>
           <w:p>
@@ -2719,24 +2856,18 @@
         </w:tc>
         <w:tc>
           <w:tcPr>
-            <w:tcW w:w="2978" w:type="dxa"/>
-            <w:vAlign w:val="center"/>
-          </w:tcPr>
-          <w:p>
-            <w:r>
-              <w:t>CardShadow</w:t>
-            </w:r>
-            <w:r>
-              <w:t>2</w:t>
-            </w:r>
-            <w:r>
-              <w:t>Hover</w:t>
-            </w:r>
-          </w:p>
-        </w:tc>
-        <w:tc>
-          <w:tcPr>
-            <w:tcW w:w="2633" w:type="dxa"/>
+            <w:tcW w:w="1877" w:type="dxa"/>
+            <w:vAlign w:val="center"/>
+          </w:tcPr>
+          <w:p>
+            <w:r>
+              <w:t>CardShadow2Hover</w:t>
+            </w:r>
+          </w:p>
+        </w:tc>
+        <w:tc>
+          <w:tcPr>
+            <w:tcW w:w="912" w:type="dxa"/>
             <w:vAlign w:val="center"/>
           </w:tcPr>
           <w:p>
@@ -2747,7 +2878,7 @@
         </w:tc>
         <w:tc>
           <w:tcPr>
-            <w:tcW w:w="2634" w:type="dxa"/>
+            <w:tcW w:w="929" w:type="dxa"/>
             <w:vAlign w:val="center"/>
           </w:tcPr>
           <w:p>
@@ -2758,7 +2889,7 @@
         </w:tc>
         <w:tc>
           <w:tcPr>
-            <w:tcW w:w="2633" w:type="dxa"/>
+            <w:tcW w:w="916" w:type="dxa"/>
             <w:vAlign w:val="center"/>
           </w:tcPr>
           <w:p>
@@ -2769,7 +2900,7 @@
         </w:tc>
         <w:tc>
           <w:tcPr>
-            <w:tcW w:w="2633" w:type="dxa"/>
+            <w:tcW w:w="916" w:type="dxa"/>
             <w:vAlign w:val="center"/>
           </w:tcPr>
           <w:p>
@@ -2780,7 +2911,7 @@
         </w:tc>
         <w:tc>
           <w:tcPr>
-            <w:tcW w:w="2658" w:type="dxa"/>
+            <w:tcW w:w="1010" w:type="dxa"/>
             <w:vAlign w:val="center"/>
           </w:tcPr>
           <w:p>
@@ -2798,25 +2929,29 @@
       <w:tr>
         <w:tc>
           <w:tcPr>
-            <w:tcW w:w="3907" w:type="dxa"/>
+            <w:tcW w:w="1017" w:type="dxa"/>
             <w:shd w:val="pct5" w:color="auto" w:fill="auto"/>
             <w:vAlign w:val="center"/>
           </w:tcPr>
           <w:p>
             <w:r>
-              <w:t>Card Shadow 2 (</w:t>
-            </w:r>
-            <w:r>
-              <w:t>pressed</w:t>
-            </w:r>
-            <w:r>
-              <w:t>)</w:t>
-            </w:r>
-          </w:p>
-        </w:tc>
-        <w:tc>
-          <w:tcPr>
-            <w:tcW w:w="2664" w:type="dxa"/>
+              <w:t>Card Shadow 2 (pressed)</w:t>
+            </w:r>
+          </w:p>
+        </w:tc>
+        <w:tc>
+          <w:tcPr>
+            <w:tcW w:w="234" w:type="dxa"/>
+          </w:tcPr>
+          <w:p>
+            <w:r>
+              <w:t>B</w:t>
+            </w:r>
+          </w:p>
+        </w:tc>
+        <w:tc>
+          <w:tcPr>
+            <w:tcW w:w="1529" w:type="dxa"/>
             <w:vAlign w:val="center"/>
           </w:tcPr>
           <w:p>
@@ -2829,21 +2964,18 @@
         </w:tc>
         <w:tc>
           <w:tcPr>
-            <w:tcW w:w="2978" w:type="dxa"/>
-            <w:vAlign w:val="center"/>
-          </w:tcPr>
-          <w:p>
-            <w:r>
-              <w:t>CardShadow2</w:t>
-            </w:r>
-            <w:r>
-              <w:t>Pressed</w:t>
-            </w:r>
-          </w:p>
-        </w:tc>
-        <w:tc>
-          <w:tcPr>
-            <w:tcW w:w="2633" w:type="dxa"/>
+            <w:tcW w:w="1877" w:type="dxa"/>
+            <w:vAlign w:val="center"/>
+          </w:tcPr>
+          <w:p>
+            <w:r>
+              <w:t>CardShadow2Pressed</w:t>
+            </w:r>
+          </w:p>
+        </w:tc>
+        <w:tc>
+          <w:tcPr>
+            <w:tcW w:w="912" w:type="dxa"/>
             <w:vAlign w:val="center"/>
           </w:tcPr>
           <w:p>
@@ -2854,7 +2986,7 @@
         </w:tc>
         <w:tc>
           <w:tcPr>
-            <w:tcW w:w="2634" w:type="dxa"/>
+            <w:tcW w:w="929" w:type="dxa"/>
             <w:vAlign w:val="center"/>
           </w:tcPr>
           <w:p>
@@ -2865,7 +2997,7 @@
         </w:tc>
         <w:tc>
           <w:tcPr>
-            <w:tcW w:w="2633" w:type="dxa"/>
+            <w:tcW w:w="916" w:type="dxa"/>
             <w:vAlign w:val="center"/>
           </w:tcPr>
           <w:p>
@@ -2876,7 +3008,7 @@
         </w:tc>
         <w:tc>
           <w:tcPr>
-            <w:tcW w:w="2633" w:type="dxa"/>
+            <w:tcW w:w="916" w:type="dxa"/>
             <w:vAlign w:val="center"/>
           </w:tcPr>
           <w:p>
@@ -2887,7 +3019,7 @@
         </w:tc>
         <w:tc>
           <w:tcPr>
-            <w:tcW w:w="2658" w:type="dxa"/>
+            <w:tcW w:w="1010" w:type="dxa"/>
             <w:vAlign w:val="center"/>
           </w:tcPr>
           <w:p>

</xml_diff>